<commit_message>
Updated Pull Request Description
</commit_message>
<xml_diff>
--- a/Github Overview.docx
+++ b/Github Overview.docx
@@ -245,11 +245,6 @@
           <w:rFonts w:ascii="Times New Roman" w:hAnsi="Times New Roman" w:cs="Times New Roman"/>
         </w:rPr>
         <w:tab/>
-      </w:r>
-      <w:r>
-        <w:rPr>
-          <w:rFonts w:ascii="Times New Roman" w:hAnsi="Times New Roman" w:cs="Times New Roman"/>
-        </w:rPr>
         <w:t xml:space="preserve">main is the </w:t>
       </w:r>
       <w:r>
@@ -751,6 +746,52 @@
           <w:rFonts w:ascii="Times New Roman" w:hAnsi="Times New Roman" w:cs="Times New Roman"/>
         </w:rPr>
         <w:t>A pull request is a formal request to merge one branch’s changes into another. It is where code is reviewed, discussed, and approved before being added to the main project.</w:t>
+      </w:r>
+      <w:r>
+        <w:rPr>
+          <w:rFonts w:ascii="Times New Roman" w:hAnsi="Times New Roman" w:cs="Times New Roman"/>
+        </w:rPr>
+        <w:t xml:space="preserve"> The reason </w:t>
+      </w:r>
+      <w:r>
+        <w:rPr>
+          <w:rFonts w:ascii="Times New Roman" w:hAnsi="Times New Roman" w:cs="Times New Roman"/>
+        </w:rPr>
+        <w:t xml:space="preserve">it is called a pull request and not a push request is because </w:t>
+      </w:r>
+      <w:r>
+        <w:rPr>
+          <w:rFonts w:ascii="Times New Roman" w:hAnsi="Times New Roman" w:cs="Times New Roman"/>
+        </w:rPr>
+        <w:t xml:space="preserve">you don’t </w:t>
+      </w:r>
+      <w:proofErr w:type="gramStart"/>
+      <w:r>
+        <w:rPr>
+          <w:rFonts w:ascii="Times New Roman" w:hAnsi="Times New Roman" w:cs="Times New Roman"/>
+        </w:rPr>
+        <w:t>own</w:t>
+      </w:r>
+      <w:proofErr w:type="gramEnd"/>
+      <w:r>
+        <w:rPr>
+          <w:rFonts w:ascii="Times New Roman" w:hAnsi="Times New Roman" w:cs="Times New Roman"/>
+        </w:rPr>
+        <w:t xml:space="preserve"> the </w:t>
+      </w:r>
+      <w:proofErr w:type="gramStart"/>
+      <w:r>
+        <w:rPr>
+          <w:rFonts w:ascii="Times New Roman" w:hAnsi="Times New Roman" w:cs="Times New Roman"/>
+        </w:rPr>
+        <w:t>rights</w:t>
+      </w:r>
+      <w:proofErr w:type="gramEnd"/>
+      <w:r>
+        <w:rPr>
+          <w:rFonts w:ascii="Times New Roman" w:hAnsi="Times New Roman" w:cs="Times New Roman"/>
+        </w:rPr>
+        <w:t xml:space="preserve"> to the remote repository you are trying to push to, the owner pulls those changes. </w:t>
       </w:r>
     </w:p>
     <w:p>
@@ -2906,6 +2947,7 @@
   <w:style w:type="character" w:default="1" w:styleId="DefaultParagraphFont">
     <w:name w:val="Default Paragraph Font"/>
     <w:uiPriority w:val="1"/>
+    <w:semiHidden/>
     <w:unhideWhenUsed/>
   </w:style>
   <w:style w:type="table" w:default="1" w:styleId="TableNormal">

</xml_diff>

<commit_message>
Updated explanations on terminology
</commit_message>
<xml_diff>
--- a/Github Overview.docx
+++ b/Github Overview.docx
@@ -111,21 +111,53 @@
         <w:rPr>
           <w:rFonts w:ascii="Times New Roman" w:hAnsi="Times New Roman" w:cs="Times New Roman"/>
         </w:rPr>
-        <w:t xml:space="preserve">A repository is the complete storage location for your project. It contains your files along with all </w:t>
-      </w:r>
-      <w:proofErr w:type="gramStart"/>
-      <w:r>
-        <w:rPr>
-          <w:rFonts w:ascii="Times New Roman" w:hAnsi="Times New Roman" w:cs="Times New Roman"/>
-        </w:rPr>
-        <w:t>version history</w:t>
-      </w:r>
-      <w:proofErr w:type="gramEnd"/>
-      <w:r>
-        <w:rPr>
-          <w:rFonts w:ascii="Times New Roman" w:hAnsi="Times New Roman" w:cs="Times New Roman"/>
-        </w:rPr>
-        <w:t xml:space="preserve"> managed by Git. Think of it as a project folder combined with a time machine that remembers every change ever made.</w:t>
+        <w:t>A repository is the complete storage location for your project. It contains your files along with all version history managed by Git. Think of it as a project folder combined with a time machine that remembers every change ever made.</w:t>
+      </w:r>
+      <w:r>
+        <w:rPr>
+          <w:rFonts w:ascii="Times New Roman" w:hAnsi="Times New Roman" w:cs="Times New Roman"/>
+        </w:rPr>
+        <w:t xml:space="preserve"> There are two types of repositories to be aware of: the </w:t>
+      </w:r>
+      <w:r>
+        <w:rPr>
+          <w:rFonts w:ascii="Times New Roman" w:hAnsi="Times New Roman" w:cs="Times New Roman"/>
+          <w:b/>
+          <w:bCs/>
+        </w:rPr>
+        <w:t>Remote</w:t>
+      </w:r>
+      <w:r>
+        <w:rPr>
+          <w:rFonts w:ascii="Times New Roman" w:hAnsi="Times New Roman" w:cs="Times New Roman"/>
+        </w:rPr>
+        <w:t xml:space="preserve"> repository and the </w:t>
+      </w:r>
+      <w:r>
+        <w:rPr>
+          <w:rFonts w:ascii="Times New Roman" w:hAnsi="Times New Roman" w:cs="Times New Roman"/>
+          <w:b/>
+          <w:bCs/>
+        </w:rPr>
+        <w:t>Local</w:t>
+      </w:r>
+      <w:r>
+        <w:rPr>
+          <w:rFonts w:ascii="Times New Roman" w:hAnsi="Times New Roman" w:cs="Times New Roman"/>
+        </w:rPr>
+        <w:t xml:space="preserve"> Repository</w:t>
+      </w:r>
+      <w:r>
+        <w:rPr>
+          <w:rFonts w:ascii="Times New Roman" w:hAnsi="Times New Roman" w:cs="Times New Roman"/>
+        </w:rPr>
+        <w:t xml:space="preserve">. The Remote repository is what is up within Github – an external or cloud storage solution, whereas the Local repository is what is on your </w:t>
+      </w:r>
+      <w:r>
+        <w:rPr>
+          <w:rFonts w:ascii="Times New Roman" w:hAnsi="Times New Roman" w:cs="Times New Roman"/>
+        </w:rPr>
+        <w:t>computer, what is save</w:t>
       </w:r>
     </w:p>
     <w:p>
@@ -180,7 +212,43 @@
         <w:rPr>
           <w:rFonts w:ascii="Times New Roman" w:hAnsi="Times New Roman" w:cs="Times New Roman"/>
         </w:rPr>
-        <w:t>Cloning creates a full local copy of a GitHub repository on your computer, including all history and branches. It allows you to work offline and make changes independently before sending them back to GitHub.</w:t>
+        <w:t xml:space="preserve">Cloning creates a full local copy of a GitHub </w:t>
+      </w:r>
+      <w:r>
+        <w:rPr>
+          <w:rFonts w:ascii="Times New Roman" w:hAnsi="Times New Roman" w:cs="Times New Roman"/>
+        </w:rPr>
+        <w:t xml:space="preserve">remote </w:t>
+      </w:r>
+      <w:r>
+        <w:rPr>
+          <w:rFonts w:ascii="Times New Roman" w:hAnsi="Times New Roman" w:cs="Times New Roman"/>
+        </w:rPr>
+        <w:t>repository on</w:t>
+      </w:r>
+      <w:r>
+        <w:rPr>
+          <w:rFonts w:ascii="Times New Roman" w:hAnsi="Times New Roman" w:cs="Times New Roman"/>
+        </w:rPr>
+        <w:t xml:space="preserve">to </w:t>
+      </w:r>
+      <w:r>
+        <w:rPr>
+          <w:rFonts w:ascii="Times New Roman" w:hAnsi="Times New Roman" w:cs="Times New Roman"/>
+        </w:rPr>
+        <w:t>your computer</w:t>
+      </w:r>
+      <w:r>
+        <w:rPr>
+          <w:rFonts w:ascii="Times New Roman" w:hAnsi="Times New Roman" w:cs="Times New Roman"/>
+        </w:rPr>
+        <w:t xml:space="preserve"> – the local repository -</w:t>
+      </w:r>
+      <w:r>
+        <w:rPr>
+          <w:rFonts w:ascii="Times New Roman" w:hAnsi="Times New Roman" w:cs="Times New Roman"/>
+        </w:rPr>
+        <w:t xml:space="preserve"> including all history and branches. It allows you to work offline and make changes independently before sending them back to GitHub.</w:t>
       </w:r>
     </w:p>
     <w:p>
@@ -245,7 +313,18 @@
           <w:rFonts w:ascii="Times New Roman" w:hAnsi="Times New Roman" w:cs="Times New Roman"/>
         </w:rPr>
         <w:tab/>
-        <w:t xml:space="preserve">main is the </w:t>
+      </w:r>
+      <w:r>
+        <w:rPr>
+          <w:rFonts w:ascii="Times New Roman" w:hAnsi="Times New Roman" w:cs="Times New Roman"/>
+        </w:rPr>
+        <w:t>M</w:t>
+      </w:r>
+      <w:r>
+        <w:rPr>
+          <w:rFonts w:ascii="Times New Roman" w:hAnsi="Times New Roman" w:cs="Times New Roman"/>
+        </w:rPr>
+        <w:t xml:space="preserve">ain is the </w:t>
       </w:r>
       <w:r>
         <w:rPr>
@@ -259,26 +338,16 @@
         <w:rPr>
           <w:rFonts w:ascii="Times New Roman" w:hAnsi="Times New Roman" w:cs="Times New Roman"/>
         </w:rPr>
-        <w:t xml:space="preserve"> of a Git repository. It represents the version of the project that is considered </w:t>
-      </w:r>
-      <w:r>
-        <w:rPr>
-          <w:rFonts w:ascii="Times New Roman" w:hAnsi="Times New Roman" w:cs="Times New Roman"/>
-          <w:b/>
-          <w:bCs/>
-        </w:rPr>
-        <w:t xml:space="preserve">stable, deployable, or </w:t>
-      </w:r>
-      <w:proofErr w:type="gramStart"/>
-      <w:r>
-        <w:rPr>
-          <w:rFonts w:ascii="Times New Roman" w:hAnsi="Times New Roman" w:cs="Times New Roman"/>
-          <w:b/>
-          <w:bCs/>
-        </w:rPr>
-        <w:t>production-ready</w:t>
-      </w:r>
-      <w:proofErr w:type="gramEnd"/>
+        <w:t xml:space="preserve"> of a repository. It represents the version of the project that is considered </w:t>
+      </w:r>
+      <w:r>
+        <w:rPr>
+          <w:rFonts w:ascii="Times New Roman" w:hAnsi="Times New Roman" w:cs="Times New Roman"/>
+          <w:b/>
+          <w:bCs/>
+        </w:rPr>
+        <w:t>stable, deployable, or production-ready</w:t>
+      </w:r>
       <w:r>
         <w:rPr>
           <w:rFonts w:ascii="Times New Roman" w:hAnsi="Times New Roman" w:cs="Times New Roman"/>
@@ -445,21 +514,7 @@
         <w:rPr>
           <w:rFonts w:ascii="Times New Roman" w:hAnsi="Times New Roman" w:cs="Times New Roman"/>
         </w:rPr>
-        <w:t xml:space="preserve"> that points to the GitHub (or </w:t>
-      </w:r>
-      <w:proofErr w:type="gramStart"/>
-      <w:r>
-        <w:rPr>
-          <w:rFonts w:ascii="Times New Roman" w:hAnsi="Times New Roman" w:cs="Times New Roman"/>
-        </w:rPr>
-        <w:t>other</w:t>
-      </w:r>
-      <w:proofErr w:type="gramEnd"/>
-      <w:r>
-        <w:rPr>
-          <w:rFonts w:ascii="Times New Roman" w:hAnsi="Times New Roman" w:cs="Times New Roman"/>
-        </w:rPr>
-        <w:t xml:space="preserve"> server) version of your repository.</w:t>
+        <w:t xml:space="preserve"> that points to the GitHub (or other server) version of your repository.</w:t>
       </w:r>
       <w:r>
         <w:rPr>
@@ -499,11 +554,144 @@
     <w:p>
       <w:pPr>
         <w:spacing w:after="0"/>
+        <w:rPr>
+          <w:rFonts w:ascii="Times New Roman" w:hAnsi="Times New Roman" w:cs="Times New Roman"/>
+          <w:b/>
+          <w:bCs/>
+          <w:sz w:val="28"/>
+          <w:szCs w:val="28"/>
+        </w:rPr>
+      </w:pPr>
+      <w:r>
+        <w:rPr>
+          <w:rFonts w:ascii="Times New Roman" w:hAnsi="Times New Roman" w:cs="Times New Roman"/>
+          <w:b/>
+          <w:bCs/>
+          <w:sz w:val="28"/>
+          <w:szCs w:val="28"/>
+        </w:rPr>
+        <w:t>FETCH</w:t>
+      </w:r>
+    </w:p>
+    <w:p>
+      <w:pPr>
+        <w:spacing w:after="0"/>
+        <w:rPr>
+          <w:rFonts w:ascii="Times New Roman" w:hAnsi="Times New Roman" w:cs="Times New Roman"/>
+        </w:rPr>
+      </w:pPr>
+      <w:r>
+        <w:rPr>
+          <w:rFonts w:ascii="Times New Roman" w:hAnsi="Times New Roman" w:cs="Times New Roman"/>
+          <w:b/>
+          <w:bCs/>
+        </w:rPr>
+        <w:t>Fetching</w:t>
+      </w:r>
+      <w:r>
+        <w:rPr>
+          <w:rFonts w:ascii="Times New Roman" w:hAnsi="Times New Roman" w:cs="Times New Roman"/>
+        </w:rPr>
+        <w:t xml:space="preserve"> is the process of downloading the </w:t>
+      </w:r>
+      <w:r>
+        <w:rPr>
+          <w:rFonts w:ascii="Times New Roman" w:hAnsi="Times New Roman" w:cs="Times New Roman"/>
+          <w:i/>
+          <w:iCs/>
+        </w:rPr>
+        <w:t>latest updates</w:t>
+      </w:r>
+      <w:r>
+        <w:rPr>
+          <w:rFonts w:ascii="Times New Roman" w:hAnsi="Times New Roman" w:cs="Times New Roman"/>
+        </w:rPr>
+        <w:t xml:space="preserve"> from a remote repository (like GitHub) </w:t>
+      </w:r>
+      <w:r>
+        <w:rPr>
+          <w:rFonts w:ascii="Times New Roman" w:hAnsi="Times New Roman" w:cs="Times New Roman"/>
+          <w:b/>
+          <w:bCs/>
+        </w:rPr>
+        <w:t>without merging them into your local work yet</w:t>
+      </w:r>
+      <w:r>
+        <w:rPr>
+          <w:rFonts w:ascii="Times New Roman" w:hAnsi="Times New Roman" w:cs="Times New Roman"/>
+        </w:rPr>
+        <w:t>.</w:t>
+      </w:r>
+    </w:p>
+    <w:p>
+      <w:pPr>
+        <w:spacing w:after="0"/>
+        <w:rPr>
+          <w:rFonts w:ascii="Times New Roman" w:hAnsi="Times New Roman" w:cs="Times New Roman"/>
+        </w:rPr>
+      </w:pPr>
+    </w:p>
+    <w:p>
+      <w:pPr>
+        <w:spacing w:after="0"/>
+        <w:rPr>
+          <w:rFonts w:ascii="Times New Roman" w:hAnsi="Times New Roman" w:cs="Times New Roman"/>
+          <w:b/>
+          <w:bCs/>
+          <w:sz w:val="28"/>
+          <w:szCs w:val="28"/>
+        </w:rPr>
+      </w:pPr>
+      <w:r>
+        <w:rPr>
+          <w:rFonts w:ascii="Segoe UI Emoji" w:hAnsi="Segoe UI Emoji" w:cs="Segoe UI Emoji"/>
+          <w:sz w:val="28"/>
+          <w:szCs w:val="28"/>
+        </w:rPr>
+        <w:lastRenderedPageBreak/>
+        <w:t>📸</w:t>
+      </w:r>
+      <w:r>
+        <w:rPr>
+          <w:rFonts w:ascii="Times New Roman" w:hAnsi="Times New Roman" w:cs="Times New Roman"/>
+          <w:sz w:val="28"/>
+          <w:szCs w:val="28"/>
+        </w:rPr>
+        <w:t xml:space="preserve"> </w:t>
+      </w:r>
+      <w:r>
+        <w:rPr>
+          <w:rFonts w:ascii="Times New Roman" w:hAnsi="Times New Roman" w:cs="Times New Roman"/>
+          <w:b/>
+          <w:bCs/>
+          <w:sz w:val="28"/>
+          <w:szCs w:val="28"/>
+        </w:rPr>
+        <w:t>Commit</w:t>
+      </w:r>
+    </w:p>
+    <w:p>
+      <w:pPr>
+        <w:spacing w:after="0"/>
         <w:ind w:firstLine="720"/>
         <w:rPr>
           <w:rFonts w:ascii="Times New Roman" w:hAnsi="Times New Roman" w:cs="Times New Roman"/>
         </w:rPr>
       </w:pPr>
+      <w:r>
+        <w:rPr>
+          <w:rFonts w:ascii="Times New Roman" w:hAnsi="Times New Roman" w:cs="Times New Roman"/>
+        </w:rPr>
+        <w:t>A commit is a saved snapshot of your project at a specific moment. Each commit has a message describing what was changed from the previous version of the code. You can always return to or compare commits, making them essential for tracking progress and undoing mistakes.</w:t>
+      </w:r>
+    </w:p>
+    <w:p>
+      <w:pPr>
+        <w:spacing w:after="0"/>
+        <w:rPr>
+          <w:rFonts w:ascii="Times New Roman" w:hAnsi="Times New Roman" w:cs="Times New Roman"/>
+        </w:rPr>
+      </w:pPr>
     </w:p>
     <w:p>
       <w:pPr>
@@ -519,14 +707,77 @@
       <w:r>
         <w:rPr>
           <w:rFonts w:ascii="Segoe UI Emoji" w:hAnsi="Segoe UI Emoji" w:cs="Segoe UI Emoji"/>
-          <w:sz w:val="28"/>
-          <w:szCs w:val="28"/>
-        </w:rPr>
-        <w:t>📸</w:t>
-      </w:r>
-      <w:r>
-        <w:rPr>
-          <w:rFonts w:ascii="Times New Roman" w:hAnsi="Times New Roman" w:cs="Times New Roman"/>
+          <w:b/>
+          <w:bCs/>
+          <w:sz w:val="28"/>
+          <w:szCs w:val="28"/>
+        </w:rPr>
+        <w:t>🔄</w:t>
+      </w:r>
+      <w:r>
+        <w:rPr>
+          <w:rFonts w:ascii="Times New Roman" w:hAnsi="Times New Roman" w:cs="Times New Roman"/>
+          <w:b/>
+          <w:bCs/>
+          <w:sz w:val="28"/>
+          <w:szCs w:val="28"/>
+        </w:rPr>
+        <w:t>Pull</w:t>
+      </w:r>
+    </w:p>
+    <w:p>
+      <w:pPr>
+        <w:spacing w:after="0"/>
+        <w:ind w:firstLine="720"/>
+        <w:rPr>
+          <w:rFonts w:ascii="Times New Roman" w:hAnsi="Times New Roman" w:cs="Times New Roman"/>
+        </w:rPr>
+      </w:pPr>
+      <w:r>
+        <w:rPr>
+          <w:rFonts w:ascii="Times New Roman" w:hAnsi="Times New Roman" w:cs="Times New Roman"/>
+        </w:rPr>
+        <w:t>Pulling updates your local copy of a repository by downloading the latest changes from GitHub and merging them into your current branch. It keeps your work synced with the main project.</w:t>
+      </w:r>
+    </w:p>
+    <w:p>
+      <w:pPr>
+        <w:spacing w:after="0"/>
+        <w:rPr>
+          <w:rFonts w:ascii="Times New Roman" w:hAnsi="Times New Roman" w:cs="Times New Roman"/>
+          <w:b/>
+          <w:bCs/>
+          <w:sz w:val="28"/>
+          <w:szCs w:val="28"/>
+        </w:rPr>
+      </w:pPr>
+    </w:p>
+    <w:p>
+      <w:pPr>
+        <w:spacing w:after="0"/>
+        <w:rPr>
+          <w:rFonts w:ascii="Times New Roman" w:hAnsi="Times New Roman" w:cs="Times New Roman"/>
+          <w:b/>
+          <w:bCs/>
+          <w:sz w:val="28"/>
+          <w:szCs w:val="28"/>
+        </w:rPr>
+      </w:pPr>
+      <w:r>
+        <w:rPr>
+          <w:rFonts w:ascii="Segoe UI Emoji" w:hAnsi="Segoe UI Emoji" w:cs="Segoe UI Emoji"/>
+          <w:b/>
+          <w:bCs/>
+          <w:sz w:val="28"/>
+          <w:szCs w:val="28"/>
+        </w:rPr>
+        <w:t>⬆️</w:t>
+      </w:r>
+      <w:r>
+        <w:rPr>
+          <w:rFonts w:ascii="Times New Roman" w:hAnsi="Times New Roman" w:cs="Times New Roman"/>
+          <w:b/>
+          <w:bCs/>
           <w:sz w:val="28"/>
           <w:szCs w:val="28"/>
         </w:rPr>
@@ -540,7 +791,7 @@
           <w:sz w:val="28"/>
           <w:szCs w:val="28"/>
         </w:rPr>
-        <w:t>Commit</w:t>
+        <w:t>Push</w:t>
       </w:r>
     </w:p>
     <w:p>
@@ -555,7 +806,43 @@
         <w:rPr>
           <w:rFonts w:ascii="Times New Roman" w:hAnsi="Times New Roman" w:cs="Times New Roman"/>
         </w:rPr>
-        <w:t>A commit is a saved snapshot of your project at a specific moment. Each commit has a message describing what was changed from the previous version of the code. You can always return to or compare commits, making them essential for tracking progress and undoing mistakes.</w:t>
+        <w:t>Pushing uploads your commits from your local machine to GitHub</w:t>
+      </w:r>
+      <w:r>
+        <w:rPr>
+          <w:rFonts w:ascii="Times New Roman" w:hAnsi="Times New Roman" w:cs="Times New Roman"/>
+        </w:rPr>
+        <w:t>, the remote repository</w:t>
+      </w:r>
+      <w:r>
+        <w:rPr>
+          <w:rFonts w:ascii="Times New Roman" w:hAnsi="Times New Roman" w:cs="Times New Roman"/>
+        </w:rPr>
+        <w:t xml:space="preserve">. Your changes don’t appear </w:t>
+      </w:r>
+      <w:r>
+        <w:rPr>
+          <w:rFonts w:ascii="Times New Roman" w:hAnsi="Times New Roman" w:cs="Times New Roman"/>
+        </w:rPr>
+        <w:t xml:space="preserve">visible </w:t>
+      </w:r>
+      <w:r>
+        <w:rPr>
+          <w:rFonts w:ascii="Times New Roman" w:hAnsi="Times New Roman" w:cs="Times New Roman"/>
+        </w:rPr>
+        <w:t>online or become shared with others until you push</w:t>
+      </w:r>
+      <w:r>
+        <w:rPr>
+          <w:rFonts w:ascii="Times New Roman" w:hAnsi="Times New Roman" w:cs="Times New Roman"/>
+        </w:rPr>
+        <w:t xml:space="preserve"> your changes</w:t>
+      </w:r>
+      <w:r>
+        <w:rPr>
+          <w:rFonts w:ascii="Times New Roman" w:hAnsi="Times New Roman" w:cs="Times New Roman"/>
+        </w:rPr>
+        <w:t>.</w:t>
       </w:r>
     </w:p>
     <w:p>
@@ -585,18 +872,27 @@
           <w:sz w:val="28"/>
           <w:szCs w:val="28"/>
         </w:rPr>
-        <w:lastRenderedPageBreak/>
-        <w:t>🔄</w:t>
-      </w:r>
-      <w:r>
-        <w:rPr>
-          <w:rFonts w:ascii="Times New Roman" w:hAnsi="Times New Roman" w:cs="Times New Roman"/>
-          <w:b/>
-          <w:bCs/>
-          <w:sz w:val="28"/>
-          <w:szCs w:val="28"/>
-        </w:rPr>
-        <w:t>Pull</w:t>
+        <w:t>📨</w:t>
+      </w:r>
+      <w:r>
+        <w:rPr>
+          <w:rFonts w:ascii="Times New Roman" w:hAnsi="Times New Roman" w:cs="Times New Roman"/>
+          <w:b/>
+          <w:bCs/>
+          <w:sz w:val="28"/>
+          <w:szCs w:val="28"/>
+        </w:rPr>
+        <w:t xml:space="preserve"> </w:t>
+      </w:r>
+      <w:r>
+        <w:rPr>
+          <w:rFonts w:ascii="Times New Roman" w:hAnsi="Times New Roman" w:cs="Times New Roman"/>
+          <w:b/>
+          <w:bCs/>
+          <w:sz w:val="28"/>
+          <w:szCs w:val="28"/>
+        </w:rPr>
+        <w:t>Pull Request (PR)</w:t>
       </w:r>
     </w:p>
     <w:p>
@@ -611,18 +907,32 @@
         <w:rPr>
           <w:rFonts w:ascii="Times New Roman" w:hAnsi="Times New Roman" w:cs="Times New Roman"/>
         </w:rPr>
-        <w:t>Pulling updates your local copy of a repository by downloading the latest changes from GitHub and merging them into your current branch. It keeps your work synced with the main project.</w:t>
-      </w:r>
-    </w:p>
-    <w:p>
-      <w:pPr>
-        <w:spacing w:after="0"/>
-        <w:rPr>
-          <w:rFonts w:ascii="Times New Roman" w:hAnsi="Times New Roman" w:cs="Times New Roman"/>
-          <w:b/>
-          <w:bCs/>
-          <w:sz w:val="28"/>
-          <w:szCs w:val="28"/>
+        <w:t>A pull request is a formal request to merge one branch’s changes into another. It is where code is reviewed, discussed, and approved before being added to the main project.</w:t>
+      </w:r>
+      <w:r>
+        <w:rPr>
+          <w:rFonts w:ascii="Times New Roman" w:hAnsi="Times New Roman" w:cs="Times New Roman"/>
+        </w:rPr>
+        <w:t xml:space="preserve"> The reason </w:t>
+      </w:r>
+      <w:r>
+        <w:rPr>
+          <w:rFonts w:ascii="Times New Roman" w:hAnsi="Times New Roman" w:cs="Times New Roman"/>
+        </w:rPr>
+        <w:t xml:space="preserve">it is called a pull request and not a push request is because </w:t>
+      </w:r>
+      <w:r>
+        <w:rPr>
+          <w:rFonts w:ascii="Times New Roman" w:hAnsi="Times New Roman" w:cs="Times New Roman"/>
+        </w:rPr>
+        <w:t xml:space="preserve">you don’t own the rights to the remote repository you are trying to push to, the owner pulls those changes. </w:t>
+      </w:r>
+    </w:p>
+    <w:p>
+      <w:pPr>
+        <w:spacing w:after="0"/>
+        <w:rPr>
+          <w:rFonts w:ascii="Times New Roman" w:hAnsi="Times New Roman" w:cs="Times New Roman"/>
         </w:rPr>
       </w:pPr>
     </w:p>
@@ -645,27 +955,17 @@
           <w:sz w:val="28"/>
           <w:szCs w:val="28"/>
         </w:rPr>
-        <w:t>⬆️</w:t>
-      </w:r>
-      <w:r>
-        <w:rPr>
-          <w:rFonts w:ascii="Times New Roman" w:hAnsi="Times New Roman" w:cs="Times New Roman"/>
-          <w:b/>
-          <w:bCs/>
-          <w:sz w:val="28"/>
-          <w:szCs w:val="28"/>
-        </w:rPr>
-        <w:t xml:space="preserve"> </w:t>
-      </w:r>
-      <w:r>
-        <w:rPr>
-          <w:rFonts w:ascii="Times New Roman" w:hAnsi="Times New Roman" w:cs="Times New Roman"/>
-          <w:b/>
-          <w:bCs/>
-          <w:sz w:val="28"/>
-          <w:szCs w:val="28"/>
-        </w:rPr>
-        <w:t>Push</w:t>
+        <w:t>🍴</w:t>
+      </w:r>
+      <w:r>
+        <w:rPr>
+          <w:rFonts w:ascii="Times New Roman" w:hAnsi="Times New Roman" w:cs="Times New Roman"/>
+          <w:b/>
+          <w:bCs/>
+          <w:sz w:val="28"/>
+          <w:szCs w:val="28"/>
+        </w:rPr>
+        <w:t>Fork</w:t>
       </w:r>
     </w:p>
     <w:p>
@@ -680,7 +980,7 @@
         <w:rPr>
           <w:rFonts w:ascii="Times New Roman" w:hAnsi="Times New Roman" w:cs="Times New Roman"/>
         </w:rPr>
-        <w:t>Pushing uploads your commits from your local machine to GitHub. Your changes don’t appear online or become shared with others until you push.</w:t>
+        <w:t>A fork is your own copy of someone else’s repository on your GitHub account. It lets you freely modify the project and later propose your changes back to the original author.</w:t>
       </w:r>
     </w:p>
     <w:p>
@@ -710,27 +1010,17 @@
           <w:sz w:val="28"/>
           <w:szCs w:val="28"/>
         </w:rPr>
-        <w:t>📨</w:t>
-      </w:r>
-      <w:r>
-        <w:rPr>
-          <w:rFonts w:ascii="Times New Roman" w:hAnsi="Times New Roman" w:cs="Times New Roman"/>
-          <w:b/>
-          <w:bCs/>
-          <w:sz w:val="28"/>
-          <w:szCs w:val="28"/>
-        </w:rPr>
-        <w:t xml:space="preserve"> </w:t>
-      </w:r>
-      <w:r>
-        <w:rPr>
-          <w:rFonts w:ascii="Times New Roman" w:hAnsi="Times New Roman" w:cs="Times New Roman"/>
-          <w:b/>
-          <w:bCs/>
-          <w:sz w:val="28"/>
-          <w:szCs w:val="28"/>
-        </w:rPr>
-        <w:t>Pull Request (PR)</w:t>
+        <w:t>🔀</w:t>
+      </w:r>
+      <w:r>
+        <w:rPr>
+          <w:rFonts w:ascii="Times New Roman" w:hAnsi="Times New Roman" w:cs="Times New Roman"/>
+          <w:b/>
+          <w:bCs/>
+          <w:sz w:val="28"/>
+          <w:szCs w:val="28"/>
+        </w:rPr>
+        <w:t>Merge</w:t>
       </w:r>
     </w:p>
     <w:p>
@@ -745,60 +1035,16 @@
         <w:rPr>
           <w:rFonts w:ascii="Times New Roman" w:hAnsi="Times New Roman" w:cs="Times New Roman"/>
         </w:rPr>
-        <w:t>A pull request is a formal request to merge one branch’s changes into another. It is where code is reviewed, discussed, and approved before being added to the main project.</w:t>
-      </w:r>
-      <w:r>
-        <w:rPr>
-          <w:rFonts w:ascii="Times New Roman" w:hAnsi="Times New Roman" w:cs="Times New Roman"/>
-        </w:rPr>
-        <w:t xml:space="preserve"> The reason </w:t>
-      </w:r>
-      <w:r>
-        <w:rPr>
-          <w:rFonts w:ascii="Times New Roman" w:hAnsi="Times New Roman" w:cs="Times New Roman"/>
-        </w:rPr>
-        <w:t xml:space="preserve">it is called a pull request and not a push request is because </w:t>
-      </w:r>
-      <w:r>
-        <w:rPr>
-          <w:rFonts w:ascii="Times New Roman" w:hAnsi="Times New Roman" w:cs="Times New Roman"/>
-        </w:rPr>
-        <w:t xml:space="preserve">you don’t </w:t>
-      </w:r>
-      <w:proofErr w:type="gramStart"/>
-      <w:r>
-        <w:rPr>
-          <w:rFonts w:ascii="Times New Roman" w:hAnsi="Times New Roman" w:cs="Times New Roman"/>
-        </w:rPr>
-        <w:t>own</w:t>
-      </w:r>
-      <w:proofErr w:type="gramEnd"/>
-      <w:r>
-        <w:rPr>
-          <w:rFonts w:ascii="Times New Roman" w:hAnsi="Times New Roman" w:cs="Times New Roman"/>
-        </w:rPr>
-        <w:t xml:space="preserve"> the </w:t>
-      </w:r>
-      <w:proofErr w:type="gramStart"/>
-      <w:r>
-        <w:rPr>
-          <w:rFonts w:ascii="Times New Roman" w:hAnsi="Times New Roman" w:cs="Times New Roman"/>
-        </w:rPr>
-        <w:t>rights</w:t>
-      </w:r>
-      <w:proofErr w:type="gramEnd"/>
-      <w:r>
-        <w:rPr>
-          <w:rFonts w:ascii="Times New Roman" w:hAnsi="Times New Roman" w:cs="Times New Roman"/>
-        </w:rPr>
-        <w:t xml:space="preserve"> to the remote repository you are trying to push to, the owner pulls those changes. </w:t>
-      </w:r>
-    </w:p>
-    <w:p>
-      <w:pPr>
-        <w:spacing w:after="0"/>
-        <w:rPr>
-          <w:rFonts w:ascii="Times New Roman" w:hAnsi="Times New Roman" w:cs="Times New Roman"/>
+        <w:t>Merging combines the changes from one branch into another, integrating multiple lines of development into a single updated version of the project.</w:t>
+      </w:r>
+    </w:p>
+    <w:p>
+      <w:pPr>
+        <w:spacing w:after="0"/>
+        <w:rPr>
+          <w:rFonts w:ascii="Times New Roman" w:hAnsi="Times New Roman" w:cs="Times New Roman"/>
+          <w:sz w:val="28"/>
+          <w:szCs w:val="28"/>
         </w:rPr>
       </w:pPr>
     </w:p>
@@ -821,17 +1067,17 @@
           <w:sz w:val="28"/>
           <w:szCs w:val="28"/>
         </w:rPr>
-        <w:t>🍴</w:t>
-      </w:r>
-      <w:r>
-        <w:rPr>
-          <w:rFonts w:ascii="Times New Roman" w:hAnsi="Times New Roman" w:cs="Times New Roman"/>
-          <w:b/>
-          <w:bCs/>
-          <w:sz w:val="28"/>
-          <w:szCs w:val="28"/>
-        </w:rPr>
-        <w:t>Fork</w:t>
+        <w:t>🧾</w:t>
+      </w:r>
+      <w:r>
+        <w:rPr>
+          <w:rFonts w:ascii="Times New Roman" w:hAnsi="Times New Roman" w:cs="Times New Roman"/>
+          <w:b/>
+          <w:bCs/>
+          <w:sz w:val="28"/>
+          <w:szCs w:val="28"/>
+        </w:rPr>
+        <w:t>README</w:t>
       </w:r>
     </w:p>
     <w:p>
@@ -846,118 +1092,6 @@
         <w:rPr>
           <w:rFonts w:ascii="Times New Roman" w:hAnsi="Times New Roman" w:cs="Times New Roman"/>
         </w:rPr>
-        <w:t>A fork is your own copy of someone else’s repository on your GitHub account. It lets you freely modify the project and later propose your changes back to the original author.</w:t>
-      </w:r>
-    </w:p>
-    <w:p>
-      <w:pPr>
-        <w:spacing w:after="0"/>
-        <w:rPr>
-          <w:rFonts w:ascii="Times New Roman" w:hAnsi="Times New Roman" w:cs="Times New Roman"/>
-        </w:rPr>
-      </w:pPr>
-    </w:p>
-    <w:p>
-      <w:pPr>
-        <w:spacing w:after="0"/>
-        <w:rPr>
-          <w:rFonts w:ascii="Times New Roman" w:hAnsi="Times New Roman" w:cs="Times New Roman"/>
-          <w:b/>
-          <w:bCs/>
-          <w:sz w:val="28"/>
-          <w:szCs w:val="28"/>
-        </w:rPr>
-      </w:pPr>
-      <w:r>
-        <w:rPr>
-          <w:rFonts w:ascii="Segoe UI Emoji" w:hAnsi="Segoe UI Emoji" w:cs="Segoe UI Emoji"/>
-          <w:b/>
-          <w:bCs/>
-          <w:sz w:val="28"/>
-          <w:szCs w:val="28"/>
-        </w:rPr>
-        <w:t>🔀</w:t>
-      </w:r>
-      <w:r>
-        <w:rPr>
-          <w:rFonts w:ascii="Times New Roman" w:hAnsi="Times New Roman" w:cs="Times New Roman"/>
-          <w:b/>
-          <w:bCs/>
-          <w:sz w:val="28"/>
-          <w:szCs w:val="28"/>
-        </w:rPr>
-        <w:t>Merge</w:t>
-      </w:r>
-    </w:p>
-    <w:p>
-      <w:pPr>
-        <w:spacing w:after="0"/>
-        <w:ind w:firstLine="720"/>
-        <w:rPr>
-          <w:rFonts w:ascii="Times New Roman" w:hAnsi="Times New Roman" w:cs="Times New Roman"/>
-        </w:rPr>
-      </w:pPr>
-      <w:r>
-        <w:rPr>
-          <w:rFonts w:ascii="Times New Roman" w:hAnsi="Times New Roman" w:cs="Times New Roman"/>
-        </w:rPr>
-        <w:t>Merging combines the changes from one branch into another, integrating multiple lines of development into a single updated version of the project.</w:t>
-      </w:r>
-    </w:p>
-    <w:p>
-      <w:pPr>
-        <w:spacing w:after="0"/>
-        <w:rPr>
-          <w:rFonts w:ascii="Times New Roman" w:hAnsi="Times New Roman" w:cs="Times New Roman"/>
-          <w:sz w:val="28"/>
-          <w:szCs w:val="28"/>
-        </w:rPr>
-      </w:pPr>
-    </w:p>
-    <w:p>
-      <w:pPr>
-        <w:spacing w:after="0"/>
-        <w:rPr>
-          <w:rFonts w:ascii="Times New Roman" w:hAnsi="Times New Roman" w:cs="Times New Roman"/>
-          <w:b/>
-          <w:bCs/>
-          <w:sz w:val="28"/>
-          <w:szCs w:val="28"/>
-        </w:rPr>
-      </w:pPr>
-      <w:r>
-        <w:rPr>
-          <w:rFonts w:ascii="Segoe UI Emoji" w:hAnsi="Segoe UI Emoji" w:cs="Segoe UI Emoji"/>
-          <w:b/>
-          <w:bCs/>
-          <w:sz w:val="28"/>
-          <w:szCs w:val="28"/>
-        </w:rPr>
-        <w:t>🧾</w:t>
-      </w:r>
-      <w:r>
-        <w:rPr>
-          <w:rFonts w:ascii="Times New Roman" w:hAnsi="Times New Roman" w:cs="Times New Roman"/>
-          <w:b/>
-          <w:bCs/>
-          <w:sz w:val="28"/>
-          <w:szCs w:val="28"/>
-        </w:rPr>
-        <w:t>README</w:t>
-      </w:r>
-    </w:p>
-    <w:p>
-      <w:pPr>
-        <w:spacing w:after="0"/>
-        <w:ind w:firstLine="720"/>
-        <w:rPr>
-          <w:rFonts w:ascii="Times New Roman" w:hAnsi="Times New Roman" w:cs="Times New Roman"/>
-        </w:rPr>
-      </w:pPr>
-      <w:r>
-        <w:rPr>
-          <w:rFonts w:ascii="Times New Roman" w:hAnsi="Times New Roman" w:cs="Times New Roman"/>
-        </w:rPr>
         <w:t>The README is the main documentation file of a repository. It explains what the project is, how to use it, and any important setup instructions. It serves as the project’s introduction and user guide.</w:t>
       </w:r>
     </w:p>
@@ -979,50 +1113,21 @@
     </w:p>
     <w:p>
       <w:pPr>
-        <w:spacing w:after="0"/>
-        <w:rPr>
-          <w:rFonts w:ascii="Times New Roman" w:hAnsi="Times New Roman" w:cs="Times New Roman"/>
-          <w:b/>
-          <w:bCs/>
-        </w:rPr>
-      </w:pPr>
-    </w:p>
-    <w:p>
-      <w:pPr>
-        <w:spacing w:after="0"/>
-        <w:rPr>
-          <w:rFonts w:ascii="Times New Roman" w:hAnsi="Times New Roman" w:cs="Times New Roman"/>
-          <w:b/>
-          <w:bCs/>
-        </w:rPr>
-      </w:pPr>
-    </w:p>
-    <w:p>
-      <w:pPr>
-        <w:spacing w:after="0"/>
-        <w:rPr>
-          <w:rFonts w:ascii="Times New Roman" w:hAnsi="Times New Roman" w:cs="Times New Roman"/>
-          <w:b/>
-          <w:bCs/>
-        </w:rPr>
-      </w:pPr>
-    </w:p>
-    <w:p>
-      <w:pPr>
-        <w:rPr>
-          <w:rFonts w:ascii="Times New Roman" w:hAnsi="Times New Roman" w:cs="Times New Roman"/>
-          <w:b/>
-          <w:bCs/>
-        </w:rPr>
-      </w:pPr>
-      <w:r>
-        <w:rPr>
-          <w:rFonts w:ascii="Times New Roman" w:hAnsi="Times New Roman" w:cs="Times New Roman"/>
-          <w:b/>
-          <w:bCs/>
-        </w:rPr>
-        <w:br w:type="page"/>
-      </w:r>
+        <w:rPr>
+          <w:rFonts w:ascii="Times New Roman" w:hAnsi="Times New Roman" w:cs="Times New Roman"/>
+          <w:b/>
+          <w:bCs/>
+        </w:rPr>
+      </w:pPr>
+    </w:p>
+    <w:p>
+      <w:pPr>
+        <w:rPr>
+          <w:rFonts w:ascii="Times New Roman" w:hAnsi="Times New Roman" w:cs="Times New Roman"/>
+          <w:b/>
+          <w:bCs/>
+        </w:rPr>
+      </w:pPr>
     </w:p>
     <w:p>
       <w:pPr>
@@ -1043,7 +1148,6 @@
           <w:sz w:val="32"/>
           <w:szCs w:val="32"/>
         </w:rPr>
-        <w:lastRenderedPageBreak/>
         <w:t>Common GitHub Workflows</w:t>
       </w:r>
       <w:r>
@@ -1352,6 +1456,7 @@
           <w:b/>
           <w:bCs/>
         </w:rPr>
+        <w:lastRenderedPageBreak/>
         <w:t xml:space="preserve">Branching and </w:t>
       </w:r>
       <w:r>
@@ -1386,7 +1491,6 @@
         <w:rPr>
           <w:rFonts w:ascii="Times New Roman" w:hAnsi="Times New Roman" w:cs="Times New Roman"/>
         </w:rPr>
-        <w:lastRenderedPageBreak/>
         <w:t>Create a branch</w:t>
       </w:r>
     </w:p>
@@ -2947,7 +3051,6 @@
   <w:style w:type="character" w:default="1" w:styleId="DefaultParagraphFont">
     <w:name w:val="Default Paragraph Font"/>
     <w:uiPriority w:val="1"/>
-    <w:semiHidden/>
     <w:unhideWhenUsed/>
   </w:style>
   <w:style w:type="table" w:default="1" w:styleId="TableNormal">

</xml_diff>

<commit_message>
minor change to repository explanation
</commit_message>
<xml_diff>
--- a/Github Overview.docx
+++ b/Github Overview.docx
@@ -111,7 +111,21 @@
         <w:rPr>
           <w:rFonts w:ascii="Times New Roman" w:hAnsi="Times New Roman" w:cs="Times New Roman"/>
         </w:rPr>
-        <w:t>A repository is the complete storage location for your project. It contains your files along with all version history managed by Git. Think of it as a project folder combined with a time machine that remembers every change ever made.</w:t>
+        <w:t xml:space="preserve">A repository is the complete storage location for your project. It contains your files along with all </w:t>
+      </w:r>
+      <w:proofErr w:type="gramStart"/>
+      <w:r>
+        <w:rPr>
+          <w:rFonts w:ascii="Times New Roman" w:hAnsi="Times New Roman" w:cs="Times New Roman"/>
+        </w:rPr>
+        <w:t>version history</w:t>
+      </w:r>
+      <w:proofErr w:type="gramEnd"/>
+      <w:r>
+        <w:rPr>
+          <w:rFonts w:ascii="Times New Roman" w:hAnsi="Times New Roman" w:cs="Times New Roman"/>
+        </w:rPr>
+        <w:t xml:space="preserve"> managed by Git. Think of it as a project folder combined with a time machine that remembers every change ever made.</w:t>
       </w:r>
       <w:r>
         <w:rPr>
@@ -159,6 +173,12 @@
         </w:rPr>
         <w:t>computer, what is save</w:t>
       </w:r>
+      <w:r>
+        <w:rPr>
+          <w:rFonts w:ascii="Times New Roman" w:hAnsi="Times New Roman" w:cs="Times New Roman"/>
+        </w:rPr>
+        <w:t>d locally.</w:t>
+      </w:r>
     </w:p>
     <w:p>
       <w:pPr>
@@ -346,8 +366,18 @@
           <w:b/>
           <w:bCs/>
         </w:rPr>
-        <w:t>stable, deployable, or production-ready</w:t>
-      </w:r>
+        <w:t xml:space="preserve">stable, deployable, or </w:t>
+      </w:r>
+      <w:proofErr w:type="gramStart"/>
+      <w:r>
+        <w:rPr>
+          <w:rFonts w:ascii="Times New Roman" w:hAnsi="Times New Roman" w:cs="Times New Roman"/>
+          <w:b/>
+          <w:bCs/>
+        </w:rPr>
+        <w:t>production-ready</w:t>
+      </w:r>
+      <w:proofErr w:type="gramEnd"/>
       <w:r>
         <w:rPr>
           <w:rFonts w:ascii="Times New Roman" w:hAnsi="Times New Roman" w:cs="Times New Roman"/>
@@ -514,7 +544,21 @@
         <w:rPr>
           <w:rFonts w:ascii="Times New Roman" w:hAnsi="Times New Roman" w:cs="Times New Roman"/>
         </w:rPr>
-        <w:t xml:space="preserve"> that points to the GitHub (or other server) version of your repository.</w:t>
+        <w:t xml:space="preserve"> that points to the GitHub (or </w:t>
+      </w:r>
+      <w:proofErr w:type="gramStart"/>
+      <w:r>
+        <w:rPr>
+          <w:rFonts w:ascii="Times New Roman" w:hAnsi="Times New Roman" w:cs="Times New Roman"/>
+        </w:rPr>
+        <w:t>other</w:t>
+      </w:r>
+      <w:proofErr w:type="gramEnd"/>
+      <w:r>
+        <w:rPr>
+          <w:rFonts w:ascii="Times New Roman" w:hAnsi="Times New Roman" w:cs="Times New Roman"/>
+        </w:rPr>
+        <w:t xml:space="preserve"> server) version of your repository.</w:t>
       </w:r>
       <w:r>
         <w:rPr>
@@ -925,7 +969,35 @@
         <w:rPr>
           <w:rFonts w:ascii="Times New Roman" w:hAnsi="Times New Roman" w:cs="Times New Roman"/>
         </w:rPr>
-        <w:t xml:space="preserve">you don’t own the rights to the remote repository you are trying to push to, the owner pulls those changes. </w:t>
+        <w:t xml:space="preserve">you don’t </w:t>
+      </w:r>
+      <w:proofErr w:type="gramStart"/>
+      <w:r>
+        <w:rPr>
+          <w:rFonts w:ascii="Times New Roman" w:hAnsi="Times New Roman" w:cs="Times New Roman"/>
+        </w:rPr>
+        <w:t>own</w:t>
+      </w:r>
+      <w:proofErr w:type="gramEnd"/>
+      <w:r>
+        <w:rPr>
+          <w:rFonts w:ascii="Times New Roman" w:hAnsi="Times New Roman" w:cs="Times New Roman"/>
+        </w:rPr>
+        <w:t xml:space="preserve"> the </w:t>
+      </w:r>
+      <w:proofErr w:type="gramStart"/>
+      <w:r>
+        <w:rPr>
+          <w:rFonts w:ascii="Times New Roman" w:hAnsi="Times New Roman" w:cs="Times New Roman"/>
+        </w:rPr>
+        <w:t>rights</w:t>
+      </w:r>
+      <w:proofErr w:type="gramEnd"/>
+      <w:r>
+        <w:rPr>
+          <w:rFonts w:ascii="Times New Roman" w:hAnsi="Times New Roman" w:cs="Times New Roman"/>
+        </w:rPr>
+        <w:t xml:space="preserve"> to the remote repository you are trying to push to, the owner pulls those changes. </w:t>
       </w:r>
     </w:p>
     <w:p>
@@ -1529,11 +1601,19 @@
           <w:rFonts w:ascii="Times New Roman" w:hAnsi="Times New Roman" w:cs="Times New Roman"/>
         </w:rPr>
       </w:pPr>
-      <w:r>
-        <w:rPr>
-          <w:rFonts w:ascii="Times New Roman" w:hAnsi="Times New Roman" w:cs="Times New Roman"/>
-        </w:rPr>
-        <w:t>Commit and push</w:t>
+      <w:proofErr w:type="gramStart"/>
+      <w:r>
+        <w:rPr>
+          <w:rFonts w:ascii="Times New Roman" w:hAnsi="Times New Roman" w:cs="Times New Roman"/>
+        </w:rPr>
+        <w:t>Commit</w:t>
+      </w:r>
+      <w:proofErr w:type="gramEnd"/>
+      <w:r>
+        <w:rPr>
+          <w:rFonts w:ascii="Times New Roman" w:hAnsi="Times New Roman" w:cs="Times New Roman"/>
+        </w:rPr>
+        <w:t xml:space="preserve"> and push</w:t>
       </w:r>
       <w:r>
         <w:rPr>
@@ -3051,6 +3131,7 @@
   <w:style w:type="character" w:default="1" w:styleId="DefaultParagraphFont">
     <w:name w:val="Default Paragraph Font"/>
     <w:uiPriority w:val="1"/>
+    <w:semiHidden/>
     <w:unhideWhenUsed/>
   </w:style>
   <w:style w:type="table" w:default="1" w:styleId="TableNormal">

</xml_diff>